<commit_message>
Tabela do KNN preenchida
</commit_message>
<xml_diff>
--- a/TREC.docx
+++ b/TREC.docx
@@ -1530,8 +1530,97 @@
         </w:rPr>
         <w:tab/>
       </w:r>
-      <w:bookmarkStart w:id="0" w:name="_GoBack"/>
-      <w:bookmarkEnd w:id="0"/>
+    </w:p>
+    <w:p>
+      <w:pPr>
+        <w:pStyle w:val="SemEspaamento"/>
+        <w:ind w:firstLine="708"/>
+        <w:jc w:val="both"/>
+        <w:rPr>
+          <w:rFonts w:ascii="Times New Roman" w:hAnsi="Times New Roman" w:cs="Times New Roman"/>
+          <w:sz w:val="24"/>
+          <w:szCs w:val="24"/>
+          <w:lang w:val="en-US"/>
+        </w:rPr>
+      </w:pPr>
+    </w:p>
+    <w:p>
+      <w:pPr>
+        <w:pStyle w:val="SemEspaamento"/>
+        <w:ind w:firstLine="708"/>
+        <w:jc w:val="both"/>
+        <w:rPr>
+          <w:rFonts w:ascii="Times New Roman" w:hAnsi="Times New Roman" w:cs="Times New Roman"/>
+          <w:sz w:val="24"/>
+          <w:szCs w:val="24"/>
+          <w:lang w:val="en-US"/>
+        </w:rPr>
+      </w:pPr>
+    </w:p>
+    <w:p>
+      <w:pPr>
+        <w:pStyle w:val="SemEspaamento"/>
+        <w:ind w:firstLine="708"/>
+        <w:jc w:val="both"/>
+        <w:rPr>
+          <w:rFonts w:ascii="Times New Roman" w:hAnsi="Times New Roman" w:cs="Times New Roman"/>
+          <w:sz w:val="24"/>
+          <w:szCs w:val="24"/>
+          <w:lang w:val="en-US"/>
+        </w:rPr>
+      </w:pPr>
+    </w:p>
+    <w:p>
+      <w:pPr>
+        <w:pStyle w:val="SemEspaamento"/>
+        <w:ind w:firstLine="708"/>
+        <w:jc w:val="both"/>
+        <w:rPr>
+          <w:rFonts w:ascii="Times New Roman" w:hAnsi="Times New Roman" w:cs="Times New Roman"/>
+          <w:sz w:val="24"/>
+          <w:szCs w:val="24"/>
+          <w:lang w:val="en-US"/>
+        </w:rPr>
+      </w:pPr>
+    </w:p>
+    <w:p>
+      <w:pPr>
+        <w:pStyle w:val="SemEspaamento"/>
+        <w:ind w:firstLine="708"/>
+        <w:jc w:val="both"/>
+        <w:rPr>
+          <w:rFonts w:ascii="Times New Roman" w:hAnsi="Times New Roman" w:cs="Times New Roman"/>
+          <w:sz w:val="24"/>
+          <w:szCs w:val="24"/>
+          <w:lang w:val="en-US"/>
+        </w:rPr>
+      </w:pPr>
+    </w:p>
+    <w:p>
+      <w:pPr>
+        <w:pStyle w:val="SemEspaamento"/>
+        <w:ind w:firstLine="708"/>
+        <w:jc w:val="both"/>
+        <w:rPr>
+          <w:rFonts w:ascii="Times New Roman" w:hAnsi="Times New Roman" w:cs="Times New Roman"/>
+          <w:sz w:val="24"/>
+          <w:szCs w:val="24"/>
+          <w:lang w:val="en-US"/>
+        </w:rPr>
+      </w:pPr>
+    </w:p>
+    <w:p>
+      <w:pPr>
+        <w:pStyle w:val="SemEspaamento"/>
+        <w:ind w:firstLine="708"/>
+        <w:jc w:val="both"/>
+        <w:rPr>
+          <w:rFonts w:ascii="Times New Roman" w:hAnsi="Times New Roman" w:cs="Times New Roman"/>
+          <w:sz w:val="24"/>
+          <w:szCs w:val="24"/>
+          <w:lang w:val="en-US"/>
+        </w:rPr>
+      </w:pPr>
     </w:p>
     <w:p>
       <w:pPr>
@@ -1566,6 +1655,7 @@
           <w:sz w:val="24"/>
           <w:szCs w:val="24"/>
         </w:rPr>
+        <w:lastRenderedPageBreak/>
         <w:t>EXPERIMENTOS E RESULTADOS</w:t>
       </w:r>
     </w:p>
@@ -1618,161 +1708,317 @@
         <w:tblLook w:val="04A0" w:firstRow="1" w:lastRow="0" w:firstColumn="1" w:lastColumn="0" w:noHBand="0" w:noVBand="1"/>
       </w:tblPr>
       <w:tblGrid>
-        <w:gridCol w:w="4247"/>
-        <w:gridCol w:w="4247"/>
+        <w:gridCol w:w="3397"/>
+        <w:gridCol w:w="2061"/>
+        <w:gridCol w:w="3036"/>
       </w:tblGrid>
       <w:tr>
         <w:tc>
           <w:tcPr>
-            <w:tcW w:w="8494" w:type="dxa"/>
-            <w:gridSpan w:val="2"/>
+            <w:tcW w:w="3397" w:type="dxa"/>
           </w:tcPr>
           <w:p>
             <w:pPr>
               <w:pStyle w:val="SemEspaamento"/>
-              <w:jc w:val="both"/>
+              <w:jc w:val="center"/>
               <w:rPr>
                 <w:rFonts w:ascii="Times New Roman" w:hAnsi="Times New Roman" w:cs="Times New Roman"/>
+                <w:b/>
+                <w:bCs/>
                 <w:sz w:val="24"/>
                 <w:szCs w:val="24"/>
               </w:rPr>
             </w:pPr>
+            <w:r>
+              <w:rPr>
+                <w:rFonts w:ascii="Times New Roman" w:hAnsi="Times New Roman" w:cs="Times New Roman"/>
+                <w:b/>
+                <w:bCs/>
+                <w:sz w:val="24"/>
+                <w:szCs w:val="24"/>
+              </w:rPr>
+              <w:t>Método de Pré-Processamento</w:t>
+            </w:r>
+          </w:p>
+        </w:tc>
+        <w:tc>
+          <w:tcPr>
+            <w:tcW w:w="2061" w:type="dxa"/>
+          </w:tcPr>
+          <w:p>
+            <w:pPr>
+              <w:pStyle w:val="SemEspaamento"/>
+              <w:jc w:val="center"/>
+              <w:rPr>
+                <w:rFonts w:ascii="Times New Roman" w:hAnsi="Times New Roman" w:cs="Times New Roman"/>
+                <w:b/>
+                <w:bCs/>
+                <w:sz w:val="24"/>
+                <w:szCs w:val="24"/>
+              </w:rPr>
+            </w:pPr>
+            <w:r>
+              <w:rPr>
+                <w:rFonts w:ascii="Times New Roman" w:hAnsi="Times New Roman" w:cs="Times New Roman"/>
+                <w:b/>
+                <w:bCs/>
+                <w:sz w:val="24"/>
+                <w:szCs w:val="24"/>
+              </w:rPr>
+              <w:t>k</w:t>
+            </w:r>
+          </w:p>
+        </w:tc>
+        <w:tc>
+          <w:tcPr>
+            <w:tcW w:w="3036" w:type="dxa"/>
+          </w:tcPr>
+          <w:p>
+            <w:pPr>
+              <w:pStyle w:val="SemEspaamento"/>
+              <w:jc w:val="center"/>
+              <w:rPr>
+                <w:rFonts w:ascii="Times New Roman" w:hAnsi="Times New Roman" w:cs="Times New Roman"/>
+                <w:b/>
+                <w:bCs/>
+                <w:sz w:val="24"/>
+                <w:szCs w:val="24"/>
+              </w:rPr>
+            </w:pPr>
+            <w:r>
+              <w:rPr>
+                <w:rFonts w:ascii="Times New Roman" w:hAnsi="Times New Roman" w:cs="Times New Roman"/>
+                <w:b/>
+                <w:bCs/>
+                <w:sz w:val="24"/>
+                <w:szCs w:val="24"/>
+              </w:rPr>
+              <w:t>Acurácia</w:t>
+            </w:r>
           </w:p>
         </w:tc>
       </w:tr>
       <w:tr>
         <w:tc>
           <w:tcPr>
-            <w:tcW w:w="4247" w:type="dxa"/>
+            <w:tcW w:w="3397" w:type="dxa"/>
           </w:tcPr>
           <w:p>
             <w:pPr>
               <w:pStyle w:val="SemEspaamento"/>
-              <w:jc w:val="both"/>
+              <w:jc w:val="center"/>
               <w:rPr>
                 <w:rFonts w:ascii="Times New Roman" w:hAnsi="Times New Roman" w:cs="Times New Roman"/>
                 <w:sz w:val="24"/>
                 <w:szCs w:val="24"/>
               </w:rPr>
             </w:pPr>
+            <w:r>
+              <w:rPr>
+                <w:rFonts w:ascii="Times New Roman" w:hAnsi="Times New Roman" w:cs="Times New Roman"/>
+                <w:sz w:val="24"/>
+                <w:szCs w:val="24"/>
+              </w:rPr>
+              <w:t>BOW</w:t>
+            </w:r>
           </w:p>
         </w:tc>
         <w:tc>
           <w:tcPr>
-            <w:tcW w:w="4247" w:type="dxa"/>
+            <w:tcW w:w="2061" w:type="dxa"/>
           </w:tcPr>
           <w:p>
             <w:pPr>
               <w:pStyle w:val="SemEspaamento"/>
-              <w:jc w:val="both"/>
+              <w:jc w:val="center"/>
               <w:rPr>
                 <w:rFonts w:ascii="Times New Roman" w:hAnsi="Times New Roman" w:cs="Times New Roman"/>
                 <w:sz w:val="24"/>
                 <w:szCs w:val="24"/>
               </w:rPr>
             </w:pPr>
+            <w:r>
+              <w:rPr>
+                <w:rFonts w:ascii="Times New Roman" w:hAnsi="Times New Roman" w:cs="Times New Roman"/>
+                <w:sz w:val="24"/>
+                <w:szCs w:val="24"/>
+              </w:rPr>
+              <w:t>4</w:t>
+            </w:r>
+          </w:p>
+        </w:tc>
+        <w:tc>
+          <w:tcPr>
+            <w:tcW w:w="3036" w:type="dxa"/>
+          </w:tcPr>
+          <w:p>
+            <w:pPr>
+              <w:pStyle w:val="SemEspaamento"/>
+              <w:jc w:val="center"/>
+              <w:rPr>
+                <w:rFonts w:ascii="Times New Roman" w:hAnsi="Times New Roman" w:cs="Times New Roman"/>
+                <w:sz w:val="24"/>
+                <w:szCs w:val="24"/>
+              </w:rPr>
+            </w:pPr>
+            <w:r>
+              <w:rPr>
+                <w:rFonts w:ascii="Times New Roman" w:hAnsi="Times New Roman" w:cs="Times New Roman"/>
+                <w:sz w:val="24"/>
+                <w:szCs w:val="24"/>
+              </w:rPr>
+              <w:t>0,59</w:t>
+            </w:r>
           </w:p>
         </w:tc>
       </w:tr>
       <w:tr>
         <w:tc>
           <w:tcPr>
-            <w:tcW w:w="4247" w:type="dxa"/>
+            <w:tcW w:w="3397" w:type="dxa"/>
           </w:tcPr>
           <w:p>
             <w:pPr>
               <w:pStyle w:val="SemEspaamento"/>
-              <w:jc w:val="both"/>
+              <w:jc w:val="center"/>
               <w:rPr>
                 <w:rFonts w:ascii="Times New Roman" w:hAnsi="Times New Roman" w:cs="Times New Roman"/>
                 <w:sz w:val="24"/>
                 <w:szCs w:val="24"/>
               </w:rPr>
             </w:pPr>
+            <w:r>
+              <w:rPr>
+                <w:rFonts w:ascii="Times New Roman" w:hAnsi="Times New Roman" w:cs="Times New Roman"/>
+                <w:sz w:val="24"/>
+                <w:szCs w:val="24"/>
+              </w:rPr>
+              <w:t>Tf</w:t>
+            </w:r>
           </w:p>
         </w:tc>
         <w:tc>
           <w:tcPr>
-            <w:tcW w:w="4247" w:type="dxa"/>
+            <w:tcW w:w="2061" w:type="dxa"/>
           </w:tcPr>
           <w:p>
             <w:pPr>
               <w:pStyle w:val="SemEspaamento"/>
-              <w:jc w:val="both"/>
+              <w:jc w:val="center"/>
               <w:rPr>
                 <w:rFonts w:ascii="Times New Roman" w:hAnsi="Times New Roman" w:cs="Times New Roman"/>
                 <w:sz w:val="24"/>
                 <w:szCs w:val="24"/>
               </w:rPr>
             </w:pPr>
+            <w:r>
+              <w:rPr>
+                <w:rFonts w:ascii="Times New Roman" w:hAnsi="Times New Roman" w:cs="Times New Roman"/>
+                <w:sz w:val="24"/>
+                <w:szCs w:val="24"/>
+              </w:rPr>
+              <w:t>4</w:t>
+            </w:r>
+          </w:p>
+        </w:tc>
+        <w:tc>
+          <w:tcPr>
+            <w:tcW w:w="3036" w:type="dxa"/>
+          </w:tcPr>
+          <w:p>
+            <w:pPr>
+              <w:pStyle w:val="SemEspaamento"/>
+              <w:jc w:val="center"/>
+              <w:rPr>
+                <w:rFonts w:ascii="Times New Roman" w:hAnsi="Times New Roman" w:cs="Times New Roman"/>
+                <w:sz w:val="24"/>
+                <w:szCs w:val="24"/>
+              </w:rPr>
+            </w:pPr>
+            <w:r>
+              <w:rPr>
+                <w:rFonts w:ascii="Times New Roman" w:hAnsi="Times New Roman" w:cs="Times New Roman"/>
+                <w:sz w:val="24"/>
+                <w:szCs w:val="24"/>
+              </w:rPr>
+              <w:t>0,702</w:t>
+            </w:r>
           </w:p>
         </w:tc>
       </w:tr>
       <w:tr>
         <w:tc>
           <w:tcPr>
-            <w:tcW w:w="4247" w:type="dxa"/>
+            <w:tcW w:w="3397" w:type="dxa"/>
           </w:tcPr>
           <w:p>
             <w:pPr>
               <w:pStyle w:val="SemEspaamento"/>
-              <w:jc w:val="both"/>
+              <w:jc w:val="center"/>
               <w:rPr>
                 <w:rFonts w:ascii="Times New Roman" w:hAnsi="Times New Roman" w:cs="Times New Roman"/>
                 <w:sz w:val="24"/>
                 <w:szCs w:val="24"/>
               </w:rPr>
             </w:pPr>
+            <w:proofErr w:type="spellStart"/>
+            <w:r>
+              <w:rPr>
+                <w:rFonts w:ascii="Times New Roman" w:hAnsi="Times New Roman" w:cs="Times New Roman"/>
+                <w:sz w:val="24"/>
+                <w:szCs w:val="24"/>
+              </w:rPr>
+              <w:t>Tfidf</w:t>
+            </w:r>
+            <w:proofErr w:type="spellEnd"/>
           </w:p>
         </w:tc>
         <w:tc>
           <w:tcPr>
-            <w:tcW w:w="4247" w:type="dxa"/>
+            <w:tcW w:w="2061" w:type="dxa"/>
           </w:tcPr>
           <w:p>
             <w:pPr>
               <w:pStyle w:val="SemEspaamento"/>
-              <w:jc w:val="both"/>
+              <w:jc w:val="center"/>
               <w:rPr>
                 <w:rFonts w:ascii="Times New Roman" w:hAnsi="Times New Roman" w:cs="Times New Roman"/>
                 <w:sz w:val="24"/>
                 <w:szCs w:val="24"/>
               </w:rPr>
             </w:pPr>
+            <w:r>
+              <w:rPr>
+                <w:rFonts w:ascii="Times New Roman" w:hAnsi="Times New Roman" w:cs="Times New Roman"/>
+                <w:sz w:val="24"/>
+                <w:szCs w:val="24"/>
+              </w:rPr>
+              <w:t>12</w:t>
+            </w:r>
           </w:p>
         </w:tc>
-      </w:tr>
-      <w:tr>
         <w:tc>
           <w:tcPr>
-            <w:tcW w:w="4247" w:type="dxa"/>
+            <w:tcW w:w="3036" w:type="dxa"/>
           </w:tcPr>
           <w:p>
             <w:pPr>
               <w:pStyle w:val="SemEspaamento"/>
-              <w:jc w:val="both"/>
+              <w:jc w:val="center"/>
               <w:rPr>
                 <w:rFonts w:ascii="Times New Roman" w:hAnsi="Times New Roman" w:cs="Times New Roman"/>
                 <w:sz w:val="24"/>
                 <w:szCs w:val="24"/>
               </w:rPr>
             </w:pPr>
-          </w:p>
-        </w:tc>
-        <w:tc>
-          <w:tcPr>
-            <w:tcW w:w="4247" w:type="dxa"/>
-          </w:tcPr>
-          <w:p>
-            <w:pPr>
-              <w:pStyle w:val="SemEspaamento"/>
-              <w:jc w:val="both"/>
+            <w:r>
               <w:rPr>
                 <w:rFonts w:ascii="Times New Roman" w:hAnsi="Times New Roman" w:cs="Times New Roman"/>
                 <w:sz w:val="24"/>
                 <w:szCs w:val="24"/>
               </w:rPr>
-            </w:pPr>
+              <w:t>0,73</w:t>
+            </w:r>
           </w:p>
         </w:tc>
       </w:tr>
@@ -1846,6 +2092,8 @@
           <w:szCs w:val="24"/>
         </w:rPr>
       </w:pPr>
+      <w:bookmarkStart w:id="0" w:name="_GoBack"/>
+      <w:bookmarkEnd w:id="0"/>
     </w:p>
     <w:p>
       <w:pPr>

</xml_diff>

<commit_message>
Resultados dos métodos atualizados
</commit_message>
<xml_diff>
--- a/TREC.docx
+++ b/TREC.docx
@@ -108,25 +108,7 @@
           <w:sz w:val="24"/>
           <w:szCs w:val="24"/>
         </w:rPr>
-        <w:t xml:space="preserve"> Além disso, esse tipo de algoritmo também é de grande valor na criação de </w:t>
-      </w:r>
-      <w:proofErr w:type="spellStart"/>
-      <w:r>
-        <w:rPr>
-          <w:rFonts w:ascii="Times New Roman" w:hAnsi="Times New Roman" w:cs="Times New Roman"/>
-          <w:sz w:val="24"/>
-          <w:szCs w:val="24"/>
-        </w:rPr>
-        <w:t>chatbots</w:t>
-      </w:r>
-      <w:proofErr w:type="spellEnd"/>
-      <w:r>
-        <w:rPr>
-          <w:rFonts w:ascii="Times New Roman" w:hAnsi="Times New Roman" w:cs="Times New Roman"/>
-          <w:sz w:val="24"/>
-          <w:szCs w:val="24"/>
-        </w:rPr>
-        <w:t>, para que possam identificar sobre o que está sendo perguntado por um usuário.</w:t>
+        <w:t xml:space="preserve"> Além disso, esse tipo de algoritmo também é de grande valor na criação de chatbots, para que possam identificar sobre o que está sendo perguntado por um usuário.</w:t>
       </w:r>
     </w:p>
     <w:p>
@@ -158,61 +140,7 @@
           <w:sz w:val="24"/>
           <w:szCs w:val="24"/>
         </w:rPr>
-        <w:t>No TREC (</w:t>
-      </w:r>
-      <w:proofErr w:type="spellStart"/>
-      <w:r>
-        <w:rPr>
-          <w:rFonts w:ascii="Times New Roman" w:hAnsi="Times New Roman" w:cs="Times New Roman"/>
-          <w:sz w:val="24"/>
-          <w:szCs w:val="24"/>
-        </w:rPr>
-        <w:t>Text</w:t>
-      </w:r>
-      <w:proofErr w:type="spellEnd"/>
-      <w:r>
-        <w:rPr>
-          <w:rFonts w:ascii="Times New Roman" w:hAnsi="Times New Roman" w:cs="Times New Roman"/>
-          <w:sz w:val="24"/>
-          <w:szCs w:val="24"/>
-        </w:rPr>
-        <w:t xml:space="preserve"> </w:t>
-      </w:r>
-      <w:proofErr w:type="spellStart"/>
-      <w:r>
-        <w:rPr>
-          <w:rFonts w:ascii="Times New Roman" w:hAnsi="Times New Roman" w:cs="Times New Roman"/>
-          <w:sz w:val="24"/>
-          <w:szCs w:val="24"/>
-        </w:rPr>
-        <w:t>Retrieval</w:t>
-      </w:r>
-      <w:proofErr w:type="spellEnd"/>
-      <w:r>
-        <w:rPr>
-          <w:rFonts w:ascii="Times New Roman" w:hAnsi="Times New Roman" w:cs="Times New Roman"/>
-          <w:sz w:val="24"/>
-          <w:szCs w:val="24"/>
-        </w:rPr>
-        <w:t xml:space="preserve"> </w:t>
-      </w:r>
-      <w:proofErr w:type="spellStart"/>
-      <w:r>
-        <w:rPr>
-          <w:rFonts w:ascii="Times New Roman" w:hAnsi="Times New Roman" w:cs="Times New Roman"/>
-          <w:sz w:val="24"/>
-          <w:szCs w:val="24"/>
-        </w:rPr>
-        <w:t>Conference</w:t>
-      </w:r>
-      <w:proofErr w:type="spellEnd"/>
-      <w:r>
-        <w:rPr>
-          <w:rFonts w:ascii="Times New Roman" w:hAnsi="Times New Roman" w:cs="Times New Roman"/>
-          <w:sz w:val="24"/>
-          <w:szCs w:val="24"/>
-        </w:rPr>
-        <w:t>), um número de perguntas e respostas tentam responder uma lista de perguntas predefinidas a partir do uso de um conjunto de documentos predeterminado.</w:t>
+        <w:t>No TREC (Text Retrieval Conference), um número de perguntas e respostas tentam responder uma lista de perguntas predefinidas a partir do uso de um conjunto de documentos predeterminado.</w:t>
       </w:r>
     </w:p>
     <w:p>
@@ -293,54 +221,8 @@
           <w:sz w:val="24"/>
           <w:szCs w:val="24"/>
         </w:rPr>
-        <w:t xml:space="preserve">s organizada por </w:t>
-      </w:r>
-      <w:proofErr w:type="spellStart"/>
-      <w:r>
-        <w:rPr>
-          <w:rFonts w:ascii="Times New Roman" w:hAnsi="Times New Roman" w:cs="Times New Roman"/>
-          <w:sz w:val="24"/>
-          <w:szCs w:val="24"/>
-        </w:rPr>
-        <w:t>Xin</w:t>
-      </w:r>
-      <w:proofErr w:type="spellEnd"/>
-      <w:r>
-        <w:rPr>
-          <w:rFonts w:ascii="Times New Roman" w:hAnsi="Times New Roman" w:cs="Times New Roman"/>
-          <w:sz w:val="24"/>
-          <w:szCs w:val="24"/>
-        </w:rPr>
-        <w:t xml:space="preserve"> Li e Dan Roth, que foi utilizada em seu artigo Learning </w:t>
-      </w:r>
-      <w:proofErr w:type="spellStart"/>
-      <w:r>
-        <w:rPr>
-          <w:rFonts w:ascii="Times New Roman" w:hAnsi="Times New Roman" w:cs="Times New Roman"/>
-          <w:sz w:val="24"/>
-          <w:szCs w:val="24"/>
-        </w:rPr>
-        <w:t>Question</w:t>
-      </w:r>
-      <w:proofErr w:type="spellEnd"/>
-      <w:r>
-        <w:rPr>
-          <w:rFonts w:ascii="Times New Roman" w:hAnsi="Times New Roman" w:cs="Times New Roman"/>
-          <w:sz w:val="24"/>
-          <w:szCs w:val="24"/>
-        </w:rPr>
-        <w:t xml:space="preserve"> </w:t>
-      </w:r>
-      <w:proofErr w:type="spellStart"/>
-      <w:r>
-        <w:rPr>
-          <w:rFonts w:ascii="Times New Roman" w:hAnsi="Times New Roman" w:cs="Times New Roman"/>
-          <w:sz w:val="24"/>
-          <w:szCs w:val="24"/>
-        </w:rPr>
-        <w:t>Classifiers</w:t>
-      </w:r>
-      <w:proofErr w:type="spellEnd"/>
+        <w:t>s organizada por Xin Li e Dan Roth, que foi utilizada em seu artigo Learning Question Classifiers</w:t>
+      </w:r>
       <w:r>
         <w:rPr>
           <w:rFonts w:ascii="Times New Roman" w:hAnsi="Times New Roman" w:cs="Times New Roman"/>
@@ -381,7 +263,6 @@
         <w:tab/>
         <w:t xml:space="preserve">Usaremos três tipos de pré-processamento para cada tipo de algoritmo escolhido. </w:t>
       </w:r>
-      <w:proofErr w:type="spellStart"/>
       <w:r>
         <w:rPr>
           <w:rFonts w:ascii="Times New Roman" w:hAnsi="Times New Roman" w:cs="Times New Roman"/>
@@ -389,37 +270,7 @@
           <w:szCs w:val="24"/>
           <w:lang w:val="en-US"/>
         </w:rPr>
-        <w:t>Serão</w:t>
-      </w:r>
-      <w:proofErr w:type="spellEnd"/>
-      <w:r>
-        <w:rPr>
-          <w:rFonts w:ascii="Times New Roman" w:hAnsi="Times New Roman" w:cs="Times New Roman"/>
-          <w:sz w:val="24"/>
-          <w:szCs w:val="24"/>
-          <w:lang w:val="en-US"/>
-        </w:rPr>
-        <w:t xml:space="preserve"> </w:t>
-      </w:r>
-      <w:proofErr w:type="spellStart"/>
-      <w:r>
-        <w:rPr>
-          <w:rFonts w:ascii="Times New Roman" w:hAnsi="Times New Roman" w:cs="Times New Roman"/>
-          <w:sz w:val="24"/>
-          <w:szCs w:val="24"/>
-          <w:lang w:val="en-US"/>
-        </w:rPr>
-        <w:t>eles</w:t>
-      </w:r>
-      <w:proofErr w:type="spellEnd"/>
-      <w:r>
-        <w:rPr>
-          <w:rFonts w:ascii="Times New Roman" w:hAnsi="Times New Roman" w:cs="Times New Roman"/>
-          <w:sz w:val="24"/>
-          <w:szCs w:val="24"/>
-          <w:lang w:val="en-US"/>
-        </w:rPr>
-        <w:t xml:space="preserve"> o BOW (Bag of Words), o TF (Term Frequency) e o TF-IDF (Term Frequency – Inverse Document Frequency).</w:t>
+        <w:t>Serão eles o BOW (Bag of Words), o TF (Term Frequency) e o TF-IDF (Term Frequency – Inverse Document Frequency).</w:t>
       </w:r>
     </w:p>
     <w:p>
@@ -485,36 +336,8 @@
           <w:sz w:val="24"/>
           <w:szCs w:val="24"/>
         </w:rPr>
-        <w:t>Os algoritmos utilizados serão o KNN (K-</w:t>
-      </w:r>
-      <w:proofErr w:type="spellStart"/>
-      <w:r>
-        <w:rPr>
-          <w:rFonts w:ascii="Times New Roman" w:hAnsi="Times New Roman" w:cs="Times New Roman"/>
-          <w:sz w:val="24"/>
-          <w:szCs w:val="24"/>
-        </w:rPr>
-        <w:t>Nearest</w:t>
-      </w:r>
-      <w:proofErr w:type="spellEnd"/>
-      <w:r>
-        <w:rPr>
-          <w:rFonts w:ascii="Times New Roman" w:hAnsi="Times New Roman" w:cs="Times New Roman"/>
-          <w:sz w:val="24"/>
-          <w:szCs w:val="24"/>
-        </w:rPr>
-        <w:t xml:space="preserve"> </w:t>
-      </w:r>
-      <w:proofErr w:type="spellStart"/>
-      <w:r>
-        <w:rPr>
-          <w:rFonts w:ascii="Times New Roman" w:hAnsi="Times New Roman" w:cs="Times New Roman"/>
-          <w:sz w:val="24"/>
-          <w:szCs w:val="24"/>
-        </w:rPr>
-        <w:t>Neighbors</w:t>
-      </w:r>
-      <w:proofErr w:type="spellEnd"/>
+        <w:t>Os algoritmos utilizados serão o KNN (K-Nearest Neighbors</w:t>
+      </w:r>
       <w:r>
         <w:rPr>
           <w:rFonts w:ascii="Times New Roman" w:hAnsi="Times New Roman" w:cs="Times New Roman"/>
@@ -545,54 +368,24 @@
           <w:sz w:val="24"/>
           <w:szCs w:val="24"/>
         </w:rPr>
-        <w:t xml:space="preserve"> </w:t>
-      </w:r>
-      <w:proofErr w:type="spellStart"/>
-      <w:r>
-        <w:rPr>
-          <w:rFonts w:ascii="Times New Roman" w:hAnsi="Times New Roman" w:cs="Times New Roman"/>
-          <w:sz w:val="24"/>
-          <w:szCs w:val="24"/>
-        </w:rPr>
-        <w:t>Naive</w:t>
-      </w:r>
-      <w:proofErr w:type="spellEnd"/>
-      <w:r>
-        <w:rPr>
-          <w:rFonts w:ascii="Times New Roman" w:hAnsi="Times New Roman" w:cs="Times New Roman"/>
-          <w:sz w:val="24"/>
-          <w:szCs w:val="24"/>
-        </w:rPr>
-        <w:t xml:space="preserve"> </w:t>
-      </w:r>
-      <w:proofErr w:type="spellStart"/>
-      <w:r>
-        <w:rPr>
-          <w:rFonts w:ascii="Times New Roman" w:hAnsi="Times New Roman" w:cs="Times New Roman"/>
-          <w:sz w:val="24"/>
-          <w:szCs w:val="24"/>
-        </w:rPr>
-        <w:t>Bayes</w:t>
-      </w:r>
-      <w:proofErr w:type="spellEnd"/>
-      <w:r>
-        <w:rPr>
-          <w:rFonts w:ascii="Times New Roman" w:hAnsi="Times New Roman" w:cs="Times New Roman"/>
-          <w:sz w:val="24"/>
-          <w:szCs w:val="24"/>
-        </w:rPr>
-        <w:t xml:space="preserve"> e redes neurais com o </w:t>
-      </w:r>
-      <w:proofErr w:type="spellStart"/>
-      <w:r>
-        <w:rPr>
-          <w:rFonts w:ascii="Times New Roman" w:hAnsi="Times New Roman" w:cs="Times New Roman"/>
-          <w:sz w:val="24"/>
-          <w:szCs w:val="24"/>
-        </w:rPr>
-        <w:t>Perceptron</w:t>
-      </w:r>
-      <w:proofErr w:type="spellEnd"/>
+        <w:t xml:space="preserve"> Naive Bayes</w:t>
+      </w:r>
+      <w:r>
+        <w:rPr>
+          <w:rFonts w:ascii="Times New Roman" w:hAnsi="Times New Roman" w:cs="Times New Roman"/>
+          <w:sz w:val="24"/>
+          <w:szCs w:val="24"/>
+        </w:rPr>
+        <w:t xml:space="preserve"> e redes neurais com </w:t>
+      </w:r>
+      <w:r>
+        <w:rPr>
+          <w:rFonts w:ascii="Times New Roman" w:hAnsi="Times New Roman" w:cs="Times New Roman"/>
+          <w:sz w:val="24"/>
+          <w:szCs w:val="24"/>
+        </w:rPr>
+        <w:t>MLP (Multilayer Perceptrons)</w:t>
+      </w:r>
       <w:r>
         <w:rPr>
           <w:rFonts w:ascii="Times New Roman" w:hAnsi="Times New Roman" w:cs="Times New Roman"/>
@@ -696,7 +489,6 @@
         </w:rPr>
         <w:t xml:space="preserve"> </w:t>
       </w:r>
-      <w:proofErr w:type="gramStart"/>
       <w:r>
         <w:rPr>
           <w:rFonts w:ascii="Times New Roman" w:hAnsi="Times New Roman" w:cs="Times New Roman"/>
@@ -715,7 +507,6 @@
         </w:rPr>
         <w:t>(</w:t>
       </w:r>
-      <w:proofErr w:type="gramEnd"/>
       <w:r>
         <w:rPr>
           <w:rFonts w:ascii="Times New Roman" w:hAnsi="Times New Roman" w:cs="Times New Roman"/>
@@ -734,7 +525,6 @@
         </w:rPr>
         <w:t xml:space="preserve">, </w:t>
       </w:r>
-      <w:proofErr w:type="spellStart"/>
       <w:r>
         <w:rPr>
           <w:rFonts w:ascii="Times New Roman" w:hAnsi="Times New Roman" w:cs="Times New Roman"/>
@@ -756,7 +546,6 @@
         </w:rPr>
         <w:t>q</w:t>
       </w:r>
-      <w:proofErr w:type="spellEnd"/>
       <w:r>
         <w:rPr>
           <w:rFonts w:ascii="Times New Roman" w:hAnsi="Times New Roman" w:cs="Times New Roman"/>
@@ -1047,25 +836,7 @@
           <w:sz w:val="24"/>
           <w:szCs w:val="24"/>
         </w:rPr>
-        <w:t xml:space="preserve"> (Russel e </w:t>
-      </w:r>
-      <w:proofErr w:type="spellStart"/>
-      <w:r>
-        <w:rPr>
-          <w:rFonts w:ascii="Times New Roman" w:hAnsi="Times New Roman" w:cs="Times New Roman"/>
-          <w:sz w:val="24"/>
-          <w:szCs w:val="24"/>
-        </w:rPr>
-        <w:t>Norvig</w:t>
-      </w:r>
-      <w:proofErr w:type="spellEnd"/>
-      <w:r>
-        <w:rPr>
-          <w:rFonts w:ascii="Times New Roman" w:hAnsi="Times New Roman" w:cs="Times New Roman"/>
-          <w:sz w:val="24"/>
-          <w:szCs w:val="24"/>
-        </w:rPr>
-        <w:t>, 2004).</w:t>
+        <w:t xml:space="preserve"> (Russel e Norvig, 2004).</w:t>
       </w:r>
     </w:p>
     <w:p>
@@ -1162,7 +933,6 @@
         </w:rPr>
         <w:t>(</w:t>
       </w:r>
-      <w:proofErr w:type="spellStart"/>
       <w:r>
         <w:rPr>
           <w:rFonts w:ascii="Times New Roman" w:hAnsi="Times New Roman" w:cs="Times New Roman"/>
@@ -1186,7 +956,6 @@
         </w:rPr>
         <w:t>q</w:t>
       </w:r>
-      <w:proofErr w:type="spellEnd"/>
       <w:r>
         <w:rPr>
           <w:rFonts w:ascii="Times New Roman" w:hAnsi="Times New Roman" w:cs="Times New Roman"/>
@@ -1194,27 +963,7 @@
           <w:szCs w:val="24"/>
           <w:lang w:val="en-US"/>
         </w:rPr>
-        <w:t xml:space="preserve">) = </w:t>
-      </w:r>
-      <w:proofErr w:type="spellStart"/>
-      <w:r>
-        <w:rPr>
-          <w:rFonts w:ascii="Times New Roman" w:hAnsi="Times New Roman" w:cs="Times New Roman"/>
-          <w:sz w:val="24"/>
-          <w:szCs w:val="24"/>
-          <w:lang w:val="en-US"/>
-        </w:rPr>
-        <w:t>arg</w:t>
-      </w:r>
-      <w:proofErr w:type="spellEnd"/>
-      <w:r>
-        <w:rPr>
-          <w:rFonts w:ascii="Times New Roman" w:hAnsi="Times New Roman" w:cs="Times New Roman"/>
-          <w:sz w:val="24"/>
-          <w:szCs w:val="24"/>
-          <w:lang w:val="en-US"/>
-        </w:rPr>
-        <w:t xml:space="preserve"> max </w:t>
+        <w:t xml:space="preserve">) = arg max </w:t>
       </w:r>
       <m:oMath>
         <m:nary>
@@ -1270,6 +1019,44 @@
               </w:rPr>
               <m:t>δ</m:t>
             </m:r>
+            <m:sSub>
+              <m:sSubPr>
+                <m:ctrlPr>
+                  <w:rPr>
+                    <w:rFonts w:ascii="Cambria Math" w:hAnsi="Cambria Math" w:cs="Times New Roman"/>
+                    <w:i/>
+                    <w:color w:val="222222"/>
+                    <w:sz w:val="24"/>
+                    <w:szCs w:val="24"/>
+                    <w:shd w:val="clear" w:color="auto" w:fill="FFFFFF"/>
+                  </w:rPr>
+                </m:ctrlPr>
+              </m:sSubPr>
+              <m:e>
+                <m:r>
+                  <w:rPr>
+                    <w:rFonts w:ascii="Cambria Math" w:hAnsi="Cambria Math" w:cs="Times New Roman"/>
+                    <w:color w:val="222222"/>
+                    <w:sz w:val="24"/>
+                    <w:szCs w:val="24"/>
+                    <w:shd w:val="clear" w:color="auto" w:fill="FFFFFF"/>
+                  </w:rPr>
+                  <m:t>w</m:t>
+                </m:r>
+              </m:e>
+              <m:sub>
+                <m:r>
+                  <w:rPr>
+                    <w:rFonts w:ascii="Cambria Math" w:hAnsi="Cambria Math" w:cs="Times New Roman"/>
+                    <w:color w:val="222222"/>
+                    <w:sz w:val="24"/>
+                    <w:szCs w:val="24"/>
+                    <w:shd w:val="clear" w:color="auto" w:fill="FFFFFF"/>
+                  </w:rPr>
+                  <m:t>i</m:t>
+                </m:r>
+              </m:sub>
+            </m:sSub>
             <m:r>
               <m:rPr>
                 <m:sty m:val="p"/>
@@ -1462,7 +1249,6 @@
         </w:rPr>
         <w:t xml:space="preserve"> </w:t>
       </w:r>
-      <w:proofErr w:type="spellStart"/>
       <w:r>
         <w:rPr>
           <w:rFonts w:ascii="Times New Roman" w:eastAsiaTheme="minorEastAsia" w:hAnsi="Times New Roman" w:cs="Times New Roman"/>
@@ -1473,7 +1259,6 @@
         </w:rPr>
         <w:t>V</w:t>
       </w:r>
-      <w:proofErr w:type="spellEnd"/>
     </w:p>
     <w:p>
       <w:pPr>
@@ -1551,7 +1336,6 @@
         </w:rPr>
         <w:tab/>
       </w:r>
-      <w:proofErr w:type="spellStart"/>
       <w:r>
         <w:rPr>
           <w:rFonts w:ascii="Times New Roman" w:hAnsi="Times New Roman" w:cs="Times New Roman"/>
@@ -1573,14 +1357,69 @@
         </w:rPr>
         <w:t>q</w:t>
       </w:r>
-      <w:proofErr w:type="spellEnd"/>
-      <w:r>
-        <w:rPr>
-          <w:rFonts w:ascii="Times New Roman" w:hAnsi="Times New Roman" w:cs="Times New Roman"/>
-          <w:sz w:val="24"/>
-          <w:szCs w:val="24"/>
-        </w:rPr>
-        <w:t xml:space="preserve"> é uma instância; e</w:t>
+      <w:r>
+        <w:rPr>
+          <w:rFonts w:ascii="Times New Roman" w:hAnsi="Times New Roman" w:cs="Times New Roman"/>
+          <w:sz w:val="24"/>
+          <w:szCs w:val="24"/>
+        </w:rPr>
+        <w:t xml:space="preserve"> é uma instância;</w:t>
+      </w:r>
+    </w:p>
+    <w:p>
+      <w:pPr>
+        <w:pStyle w:val="SemEspaamento"/>
+        <w:jc w:val="both"/>
+        <w:rPr>
+          <w:rFonts w:ascii="Times New Roman" w:hAnsi="Times New Roman" w:cs="Times New Roman"/>
+          <w:sz w:val="24"/>
+          <w:szCs w:val="24"/>
+        </w:rPr>
+      </w:pPr>
+      <w:r>
+        <w:rPr>
+          <w:rFonts w:ascii="Times New Roman" w:hAnsi="Times New Roman" w:cs="Times New Roman"/>
+          <w:sz w:val="24"/>
+          <w:szCs w:val="24"/>
+        </w:rPr>
+        <w:tab/>
+      </w:r>
+      <w:r>
+        <w:rPr>
+          <w:rFonts w:ascii="Times New Roman" w:hAnsi="Times New Roman" w:cs="Times New Roman"/>
+          <w:sz w:val="24"/>
+          <w:szCs w:val="24"/>
+        </w:rPr>
+        <w:tab/>
+      </w:r>
+      <w:r>
+        <w:rPr>
+          <w:rFonts w:ascii="Times New Roman" w:hAnsi="Times New Roman" w:cs="Times New Roman"/>
+          <w:i/>
+          <w:iCs/>
+          <w:sz w:val="24"/>
+          <w:szCs w:val="24"/>
+        </w:rPr>
+        <w:t>w</w:t>
+      </w:r>
+      <w:r>
+        <w:rPr>
+          <w:rFonts w:ascii="Times New Roman" w:hAnsi="Times New Roman" w:cs="Times New Roman"/>
+          <w:i/>
+          <w:iCs/>
+          <w:sz w:val="24"/>
+          <w:szCs w:val="24"/>
+          <w:vertAlign w:val="subscript"/>
+        </w:rPr>
+        <w:t>i</w:t>
+      </w:r>
+      <w:r>
+        <w:rPr>
+          <w:rFonts w:ascii="Times New Roman" w:hAnsi="Times New Roman" w:cs="Times New Roman"/>
+          <w:sz w:val="24"/>
+          <w:szCs w:val="24"/>
+        </w:rPr>
+        <w:t xml:space="preserve"> é o peso atribuído segundo a distância; e</w:t>
       </w:r>
     </w:p>
     <w:p>
@@ -1889,20 +1728,7 @@
                     <w:szCs w:val="24"/>
                     <w:shd w:val="clear" w:color="auto" w:fill="FFFFFF"/>
                   </w:rPr>
-                  <m:t>)</m:t>
-                </m:r>
-                <m:r>
-                  <m:rPr>
-                    <m:sty m:val="p"/>
-                  </m:rPr>
-                  <w:rPr>
-                    <w:rFonts w:ascii="Cambria Math" w:eastAsiaTheme="minorEastAsia" w:hAnsi="Cambria Math" w:cs="Times New Roman"/>
-                    <w:color w:val="222222"/>
-                    <w:sz w:val="24"/>
-                    <w:szCs w:val="24"/>
-                    <w:shd w:val="clear" w:color="auto" w:fill="FFFFFF"/>
-                  </w:rPr>
-                  <m:t xml:space="preserve"> </m:t>
+                  <m:t xml:space="preserve">) </m:t>
                 </m:r>
               </m:e>
               <m:e>
@@ -2075,33 +1901,6 @@
           <w:sz w:val="24"/>
           <w:szCs w:val="24"/>
         </w:rPr>
-        <w:tab/>
-      </w:r>
-      <w:r>
-        <w:rPr>
-          <w:rFonts w:ascii="Times New Roman" w:hAnsi="Times New Roman" w:cs="Times New Roman"/>
-          <w:sz w:val="24"/>
-          <w:szCs w:val="24"/>
-        </w:rPr>
-        <w:tab/>
-      </w:r>
-    </w:p>
-    <w:p>
-      <w:pPr>
-        <w:pStyle w:val="SemEspaamento"/>
-        <w:jc w:val="both"/>
-        <w:rPr>
-          <w:rFonts w:ascii="Times New Roman" w:hAnsi="Times New Roman" w:cs="Times New Roman"/>
-          <w:sz w:val="24"/>
-          <w:szCs w:val="24"/>
-        </w:rPr>
-      </w:pPr>
-      <w:r>
-        <w:rPr>
-          <w:rFonts w:ascii="Times New Roman" w:hAnsi="Times New Roman" w:cs="Times New Roman"/>
-          <w:sz w:val="24"/>
-          <w:szCs w:val="24"/>
-        </w:rPr>
         <w:lastRenderedPageBreak/>
         <w:tab/>
       </w:r>
@@ -2111,36 +1910,8 @@
           <w:sz w:val="24"/>
           <w:szCs w:val="24"/>
         </w:rPr>
-        <w:t xml:space="preserve">3.2. </w:t>
-      </w:r>
-      <w:proofErr w:type="spellStart"/>
-      <w:r>
-        <w:rPr>
-          <w:rFonts w:ascii="Times New Roman" w:hAnsi="Times New Roman" w:cs="Times New Roman"/>
-          <w:sz w:val="24"/>
-          <w:szCs w:val="24"/>
-        </w:rPr>
-        <w:t>Naive</w:t>
-      </w:r>
-      <w:proofErr w:type="spellEnd"/>
-      <w:r>
-        <w:rPr>
-          <w:rFonts w:ascii="Times New Roman" w:hAnsi="Times New Roman" w:cs="Times New Roman"/>
-          <w:sz w:val="24"/>
-          <w:szCs w:val="24"/>
-        </w:rPr>
-        <w:t xml:space="preserve"> </w:t>
-      </w:r>
-      <w:proofErr w:type="spellStart"/>
-      <w:r>
-        <w:rPr>
-          <w:rFonts w:ascii="Times New Roman" w:hAnsi="Times New Roman" w:cs="Times New Roman"/>
-          <w:sz w:val="24"/>
-          <w:szCs w:val="24"/>
-        </w:rPr>
-        <w:t>Bayes</w:t>
-      </w:r>
-      <w:proofErr w:type="spellEnd"/>
+        <w:t>3.2. Naive Bayes</w:t>
+      </w:r>
     </w:p>
     <w:p>
       <w:pPr>
@@ -2186,72 +1957,7 @@
           <w:sz w:val="24"/>
           <w:szCs w:val="24"/>
         </w:rPr>
-        <w:t xml:space="preserve">O teorema de </w:t>
-      </w:r>
-      <w:proofErr w:type="spellStart"/>
-      <w:r>
-        <w:rPr>
-          <w:rFonts w:ascii="Times New Roman" w:eastAsia="Times New Roman" w:hAnsi="Times New Roman" w:cs="Times New Roman"/>
-          <w:color w:val="000000"/>
-          <w:sz w:val="24"/>
-          <w:szCs w:val="24"/>
-        </w:rPr>
-        <w:t>B</w:t>
-      </w:r>
-      <w:r>
-        <w:rPr>
-          <w:rFonts w:ascii="Times New Roman" w:eastAsia="Times New Roman" w:hAnsi="Times New Roman" w:cs="Times New Roman"/>
-          <w:color w:val="000000"/>
-          <w:sz w:val="24"/>
-          <w:szCs w:val="24"/>
-        </w:rPr>
-        <w:t>ayes</w:t>
-      </w:r>
-      <w:proofErr w:type="spellEnd"/>
-      <w:r>
-        <w:rPr>
-          <w:rFonts w:ascii="Times New Roman" w:eastAsia="Times New Roman" w:hAnsi="Times New Roman" w:cs="Times New Roman"/>
-          <w:color w:val="000000"/>
-          <w:sz w:val="24"/>
-          <w:szCs w:val="24"/>
-        </w:rPr>
-        <w:t xml:space="preserve"> é utilizado para calcular a probabilidade de um evento ocorrer baseado no conhecimento (a priori) que pode estar relacionado a esse pr</w:t>
-      </w:r>
-      <w:r>
-        <w:rPr>
-          <w:rFonts w:ascii="Times New Roman" w:eastAsia="Times New Roman" w:hAnsi="Times New Roman" w:cs="Times New Roman"/>
-          <w:color w:val="000000"/>
-          <w:sz w:val="24"/>
-          <w:szCs w:val="24"/>
-        </w:rPr>
-        <w:t>ó</w:t>
-      </w:r>
-      <w:r>
-        <w:rPr>
-          <w:rFonts w:ascii="Times New Roman" w:eastAsia="Times New Roman" w:hAnsi="Times New Roman" w:cs="Times New Roman"/>
-          <w:color w:val="000000"/>
-          <w:sz w:val="24"/>
-          <w:szCs w:val="24"/>
-        </w:rPr>
-        <w:t>prio evento. Nesse teorema</w:t>
-      </w:r>
-      <w:r>
-        <w:rPr>
-          <w:rFonts w:ascii="Times New Roman" w:eastAsia="Times New Roman" w:hAnsi="Times New Roman" w:cs="Times New Roman"/>
-          <w:color w:val="000000"/>
-          <w:sz w:val="24"/>
-          <w:szCs w:val="24"/>
-        </w:rPr>
-        <w:t xml:space="preserve">, </w:t>
-      </w:r>
-      <w:r>
-        <w:rPr>
-          <w:rFonts w:ascii="Times New Roman" w:eastAsia="Times New Roman" w:hAnsi="Times New Roman" w:cs="Times New Roman"/>
-          <w:color w:val="000000"/>
-          <w:sz w:val="24"/>
-          <w:szCs w:val="24"/>
-        </w:rPr>
-        <w:t>ele mostra como modificar as probabilidades a priori para obter probabilidades a posteriori.</w:t>
+        <w:t>O teorema de Bayes é utilizado para calcular a probabilidade de um evento ocorrer baseado no conhecimento (a priori) que pode estar relacionado a esse próprio evento. Nesse teorema, ele mostra como modificar as probabilidades a priori para obter probabilidades a posteriori.</w:t>
       </w:r>
     </w:p>
     <w:p>
@@ -2414,38 +2120,44 @@
         <w:tab/>
         <w:t xml:space="preserve">3.3. </w:t>
       </w:r>
-      <w:proofErr w:type="spellStart"/>
-      <w:r>
-        <w:rPr>
-          <w:rFonts w:ascii="Times New Roman" w:hAnsi="Times New Roman" w:cs="Times New Roman"/>
-          <w:sz w:val="24"/>
-          <w:szCs w:val="24"/>
-        </w:rPr>
-        <w:t>Perceptron</w:t>
-      </w:r>
-      <w:proofErr w:type="spellEnd"/>
-    </w:p>
-    <w:p>
-      <w:pPr>
-        <w:pStyle w:val="SemEspaamento"/>
-        <w:jc w:val="both"/>
-        <w:rPr>
-          <w:rFonts w:ascii="Times New Roman" w:hAnsi="Times New Roman" w:cs="Times New Roman"/>
-          <w:sz w:val="24"/>
-          <w:szCs w:val="24"/>
-        </w:rPr>
-      </w:pPr>
-    </w:p>
-    <w:p>
-      <w:pPr>
-        <w:pStyle w:val="SemEspaamento"/>
-        <w:jc w:val="both"/>
-        <w:rPr>
-          <w:rFonts w:ascii="Times New Roman" w:hAnsi="Times New Roman" w:cs="Times New Roman"/>
-          <w:sz w:val="24"/>
-          <w:szCs w:val="24"/>
-        </w:rPr>
-      </w:pPr>
+      <w:r>
+        <w:rPr>
+          <w:rFonts w:ascii="Times New Roman" w:hAnsi="Times New Roman" w:cs="Times New Roman"/>
+          <w:sz w:val="24"/>
+          <w:szCs w:val="24"/>
+        </w:rPr>
+        <w:t>MLP</w:t>
+      </w:r>
+    </w:p>
+    <w:p>
+      <w:pPr>
+        <w:pStyle w:val="SemEspaamento"/>
+        <w:jc w:val="both"/>
+        <w:rPr>
+          <w:rFonts w:ascii="Times New Roman" w:hAnsi="Times New Roman" w:cs="Times New Roman"/>
+          <w:sz w:val="24"/>
+          <w:szCs w:val="24"/>
+        </w:rPr>
+      </w:pPr>
+    </w:p>
+    <w:p>
+      <w:pPr>
+        <w:pStyle w:val="SemEspaamento"/>
+        <w:jc w:val="both"/>
+        <w:rPr>
+          <w:rFonts w:ascii="Times New Roman" w:hAnsi="Times New Roman" w:cs="Times New Roman"/>
+          <w:sz w:val="24"/>
+          <w:szCs w:val="24"/>
+        </w:rPr>
+      </w:pPr>
+      <w:r>
+        <w:rPr>
+          <w:rFonts w:ascii="Times New Roman" w:hAnsi="Times New Roman" w:cs="Times New Roman"/>
+          <w:sz w:val="24"/>
+          <w:szCs w:val="24"/>
+        </w:rPr>
+        <w:tab/>
+      </w:r>
     </w:p>
     <w:p>
       <w:pPr>
@@ -2587,7 +2299,17 @@
                 <w:sz w:val="24"/>
                 <w:szCs w:val="24"/>
               </w:rPr>
-              <w:t>k</w:t>
+              <w:t>k Ó</w:t>
+            </w:r>
+            <w:r>
+              <w:rPr>
+                <w:rFonts w:ascii="Times New Roman" w:hAnsi="Times New Roman" w:cs="Times New Roman"/>
+                <w:b/>
+                <w:bCs/>
+                <w:sz w:val="24"/>
+                <w:szCs w:val="24"/>
+              </w:rPr>
+              <w:t>timo</w:t>
             </w:r>
           </w:p>
         </w:tc>
@@ -2665,7 +2387,7 @@
                 <w:sz w:val="24"/>
                 <w:szCs w:val="24"/>
               </w:rPr>
-              <w:t>4</w:t>
+              <w:t>2</w:t>
             </w:r>
           </w:p>
         </w:tc>
@@ -2689,7 +2411,15 @@
                 <w:sz w:val="24"/>
                 <w:szCs w:val="24"/>
               </w:rPr>
-              <w:t>0,59</w:t>
+              <w:t>0,</w:t>
+            </w:r>
+            <w:r>
+              <w:rPr>
+                <w:rFonts w:ascii="Times New Roman" w:hAnsi="Times New Roman" w:cs="Times New Roman"/>
+                <w:sz w:val="24"/>
+                <w:szCs w:val="24"/>
+              </w:rPr>
+              <w:t>658</w:t>
             </w:r>
           </w:p>
         </w:tc>
@@ -2739,7 +2469,7 @@
                 <w:sz w:val="24"/>
                 <w:szCs w:val="24"/>
               </w:rPr>
-              <w:t>4</w:t>
+              <w:t>2</w:t>
             </w:r>
           </w:p>
         </w:tc>
@@ -2763,7 +2493,15 @@
                 <w:sz w:val="24"/>
                 <w:szCs w:val="24"/>
               </w:rPr>
-              <w:t>0,702</w:t>
+              <w:t>0,7</w:t>
+            </w:r>
+            <w:r>
+              <w:rPr>
+                <w:rFonts w:ascii="Times New Roman" w:hAnsi="Times New Roman" w:cs="Times New Roman"/>
+                <w:sz w:val="24"/>
+                <w:szCs w:val="24"/>
+              </w:rPr>
+              <w:t>38</w:t>
             </w:r>
           </w:p>
         </w:tc>
@@ -2783,7 +2521,6 @@
                 <w:szCs w:val="24"/>
               </w:rPr>
             </w:pPr>
-            <w:proofErr w:type="spellStart"/>
             <w:r>
               <w:rPr>
                 <w:rFonts w:ascii="Times New Roman" w:hAnsi="Times New Roman" w:cs="Times New Roman"/>
@@ -2792,7 +2529,6 @@
               </w:rPr>
               <w:t>Tfidf</w:t>
             </w:r>
-            <w:proofErr w:type="spellEnd"/>
           </w:p>
         </w:tc>
         <w:tc>
@@ -2839,8 +2575,18 @@
                 <w:sz w:val="24"/>
                 <w:szCs w:val="24"/>
               </w:rPr>
-              <w:t>0,73</w:t>
+              <w:t>0,7</w:t>
             </w:r>
+            <w:r>
+              <w:rPr>
+                <w:rFonts w:ascii="Times New Roman" w:hAnsi="Times New Roman" w:cs="Times New Roman"/>
+                <w:sz w:val="24"/>
+                <w:szCs w:val="24"/>
+              </w:rPr>
+              <w:t>54</w:t>
+            </w:r>
+            <w:bookmarkStart w:id="0" w:name="_GoBack"/>
+            <w:bookmarkEnd w:id="0"/>
           </w:p>
         </w:tc>
       </w:tr>
@@ -2873,36 +2619,8 @@
           <w:szCs w:val="24"/>
         </w:rPr>
         <w:tab/>
-        <w:t xml:space="preserve">4.2. </w:t>
-      </w:r>
-      <w:proofErr w:type="spellStart"/>
-      <w:r>
-        <w:rPr>
-          <w:rFonts w:ascii="Times New Roman" w:hAnsi="Times New Roman" w:cs="Times New Roman"/>
-          <w:sz w:val="24"/>
-          <w:szCs w:val="24"/>
-        </w:rPr>
-        <w:t>Naive</w:t>
-      </w:r>
-      <w:proofErr w:type="spellEnd"/>
-      <w:r>
-        <w:rPr>
-          <w:rFonts w:ascii="Times New Roman" w:hAnsi="Times New Roman" w:cs="Times New Roman"/>
-          <w:sz w:val="24"/>
-          <w:szCs w:val="24"/>
-        </w:rPr>
-        <w:t xml:space="preserve"> </w:t>
-      </w:r>
-      <w:proofErr w:type="spellStart"/>
-      <w:r>
-        <w:rPr>
-          <w:rFonts w:ascii="Times New Roman" w:hAnsi="Times New Roman" w:cs="Times New Roman"/>
-          <w:sz w:val="24"/>
-          <w:szCs w:val="24"/>
-        </w:rPr>
-        <w:t>Bayes</w:t>
-      </w:r>
-      <w:proofErr w:type="spellEnd"/>
+        <w:t>4.2. Naive Bayes</w:t>
+      </w:r>
     </w:p>
     <w:p>
       <w:pPr>
@@ -3111,7 +2829,6 @@
                 <w:szCs w:val="24"/>
               </w:rPr>
             </w:pPr>
-            <w:proofErr w:type="spellStart"/>
             <w:r>
               <w:rPr>
                 <w:rFonts w:ascii="Times New Roman" w:hAnsi="Times New Roman" w:cs="Times New Roman"/>
@@ -3119,128 +2836,6 @@
                 <w:szCs w:val="24"/>
               </w:rPr>
               <w:t>Tfidf</w:t>
-            </w:r>
-            <w:proofErr w:type="spellEnd"/>
-          </w:p>
-        </w:tc>
-        <w:tc>
-          <w:tcPr>
-            <w:tcW w:w="2061" w:type="dxa"/>
-          </w:tcPr>
-          <w:p>
-            <w:pPr>
-              <w:pStyle w:val="SemEspaamento"/>
-              <w:jc w:val="center"/>
-              <w:rPr>
-                <w:rFonts w:ascii="Times New Roman" w:hAnsi="Times New Roman" w:cs="Times New Roman"/>
-                <w:sz w:val="24"/>
-                <w:szCs w:val="24"/>
-              </w:rPr>
-            </w:pPr>
-            <w:r>
-              <w:rPr>
-                <w:rFonts w:ascii="Times New Roman" w:hAnsi="Times New Roman" w:cs="Times New Roman"/>
-                <w:sz w:val="24"/>
-                <w:szCs w:val="24"/>
-              </w:rPr>
-              <w:t>0,684</w:t>
-            </w:r>
-          </w:p>
-        </w:tc>
-      </w:tr>
-    </w:tbl>
-    <w:p>
-      <w:pPr>
-        <w:pStyle w:val="SemEspaamento"/>
-        <w:jc w:val="both"/>
-        <w:rPr>
-          <w:rFonts w:ascii="Times New Roman" w:hAnsi="Times New Roman" w:cs="Times New Roman"/>
-          <w:sz w:val="24"/>
-          <w:szCs w:val="24"/>
-        </w:rPr>
-      </w:pPr>
-    </w:p>
-    <w:p>
-      <w:pPr>
-        <w:pStyle w:val="SemEspaamento"/>
-        <w:jc w:val="both"/>
-        <w:rPr>
-          <w:rFonts w:ascii="Times New Roman" w:hAnsi="Times New Roman" w:cs="Times New Roman"/>
-          <w:sz w:val="24"/>
-          <w:szCs w:val="24"/>
-        </w:rPr>
-      </w:pPr>
-      <w:r>
-        <w:rPr>
-          <w:rFonts w:ascii="Times New Roman" w:hAnsi="Times New Roman" w:cs="Times New Roman"/>
-          <w:sz w:val="24"/>
-          <w:szCs w:val="24"/>
-        </w:rPr>
-        <w:tab/>
-        <w:t xml:space="preserve">4.3. </w:t>
-      </w:r>
-      <w:proofErr w:type="spellStart"/>
-      <w:r>
-        <w:rPr>
-          <w:rFonts w:ascii="Times New Roman" w:hAnsi="Times New Roman" w:cs="Times New Roman"/>
-          <w:sz w:val="24"/>
-          <w:szCs w:val="24"/>
-        </w:rPr>
-        <w:t>Perceptron</w:t>
-      </w:r>
-      <w:proofErr w:type="spellEnd"/>
-    </w:p>
-    <w:p>
-      <w:pPr>
-        <w:pStyle w:val="SemEspaamento"/>
-        <w:jc w:val="both"/>
-        <w:rPr>
-          <w:rFonts w:ascii="Times New Roman" w:hAnsi="Times New Roman" w:cs="Times New Roman"/>
-          <w:sz w:val="24"/>
-          <w:szCs w:val="24"/>
-        </w:rPr>
-      </w:pPr>
-    </w:p>
-    <w:tbl>
-      <w:tblPr>
-        <w:tblStyle w:val="Tabelacomgrade"/>
-        <w:tblW w:w="0" w:type="auto"/>
-        <w:jc w:val="center"/>
-        <w:tblLook w:val="04A0" w:firstRow="1" w:lastRow="0" w:firstColumn="1" w:lastColumn="0" w:noHBand="0" w:noVBand="1"/>
-      </w:tblPr>
-      <w:tblGrid>
-        <w:gridCol w:w="3397"/>
-        <w:gridCol w:w="2061"/>
-      </w:tblGrid>
-      <w:tr>
-        <w:trPr>
-          <w:jc w:val="center"/>
-        </w:trPr>
-        <w:tc>
-          <w:tcPr>
-            <w:tcW w:w="3397" w:type="dxa"/>
-          </w:tcPr>
-          <w:p>
-            <w:pPr>
-              <w:pStyle w:val="SemEspaamento"/>
-              <w:jc w:val="center"/>
-              <w:rPr>
-                <w:rFonts w:ascii="Times New Roman" w:hAnsi="Times New Roman" w:cs="Times New Roman"/>
-                <w:b/>
-                <w:bCs/>
-                <w:sz w:val="24"/>
-                <w:szCs w:val="24"/>
-              </w:rPr>
-            </w:pPr>
-            <w:r>
-              <w:rPr>
-                <w:rFonts w:ascii="Times New Roman" w:hAnsi="Times New Roman" w:cs="Times New Roman"/>
-                <w:b/>
-                <w:bCs/>
-                <w:sz w:val="24"/>
-                <w:szCs w:val="24"/>
-              </w:rPr>
-              <w:t>Método de Pré-Processamento</w:t>
             </w:r>
           </w:p>
         </w:tc>
@@ -3254,6 +2849,154 @@
               <w:jc w:val="center"/>
               <w:rPr>
                 <w:rFonts w:ascii="Times New Roman" w:hAnsi="Times New Roman" w:cs="Times New Roman"/>
+                <w:sz w:val="24"/>
+                <w:szCs w:val="24"/>
+              </w:rPr>
+            </w:pPr>
+            <w:r>
+              <w:rPr>
+                <w:rFonts w:ascii="Times New Roman" w:hAnsi="Times New Roman" w:cs="Times New Roman"/>
+                <w:sz w:val="24"/>
+                <w:szCs w:val="24"/>
+              </w:rPr>
+              <w:t>0,684</w:t>
+            </w:r>
+          </w:p>
+        </w:tc>
+      </w:tr>
+    </w:tbl>
+    <w:p>
+      <w:pPr>
+        <w:pStyle w:val="SemEspaamento"/>
+        <w:jc w:val="both"/>
+        <w:rPr>
+          <w:rFonts w:ascii="Times New Roman" w:hAnsi="Times New Roman" w:cs="Times New Roman"/>
+          <w:sz w:val="24"/>
+          <w:szCs w:val="24"/>
+        </w:rPr>
+      </w:pPr>
+    </w:p>
+    <w:p>
+      <w:pPr>
+        <w:pStyle w:val="SemEspaamento"/>
+        <w:jc w:val="both"/>
+        <w:rPr>
+          <w:rFonts w:ascii="Times New Roman" w:hAnsi="Times New Roman" w:cs="Times New Roman"/>
+          <w:sz w:val="24"/>
+          <w:szCs w:val="24"/>
+        </w:rPr>
+      </w:pPr>
+      <w:r>
+        <w:rPr>
+          <w:rFonts w:ascii="Times New Roman" w:hAnsi="Times New Roman" w:cs="Times New Roman"/>
+          <w:sz w:val="24"/>
+          <w:szCs w:val="24"/>
+        </w:rPr>
+        <w:tab/>
+        <w:t xml:space="preserve">4.3. </w:t>
+      </w:r>
+      <w:r>
+        <w:rPr>
+          <w:rFonts w:ascii="Times New Roman" w:hAnsi="Times New Roman" w:cs="Times New Roman"/>
+          <w:sz w:val="24"/>
+          <w:szCs w:val="24"/>
+        </w:rPr>
+        <w:t>MLP</w:t>
+      </w:r>
+    </w:p>
+    <w:p>
+      <w:pPr>
+        <w:pStyle w:val="SemEspaamento"/>
+        <w:jc w:val="both"/>
+        <w:rPr>
+          <w:rFonts w:ascii="Times New Roman" w:hAnsi="Times New Roman" w:cs="Times New Roman"/>
+          <w:sz w:val="24"/>
+          <w:szCs w:val="24"/>
+        </w:rPr>
+      </w:pPr>
+    </w:p>
+    <w:tbl>
+      <w:tblPr>
+        <w:tblStyle w:val="Tabelacomgrade"/>
+        <w:tblW w:w="0" w:type="auto"/>
+        <w:jc w:val="center"/>
+        <w:tblLook w:val="04A0" w:firstRow="1" w:lastRow="0" w:firstColumn="1" w:lastColumn="0" w:noHBand="0" w:noVBand="1"/>
+      </w:tblPr>
+      <w:tblGrid>
+        <w:gridCol w:w="2830"/>
+        <w:gridCol w:w="3261"/>
+        <w:gridCol w:w="1428"/>
+      </w:tblGrid>
+      <w:tr>
+        <w:trPr>
+          <w:jc w:val="center"/>
+        </w:trPr>
+        <w:tc>
+          <w:tcPr>
+            <w:tcW w:w="2830" w:type="dxa"/>
+          </w:tcPr>
+          <w:p>
+            <w:pPr>
+              <w:pStyle w:val="SemEspaamento"/>
+              <w:jc w:val="center"/>
+              <w:rPr>
+                <w:rFonts w:ascii="Times New Roman" w:hAnsi="Times New Roman" w:cs="Times New Roman"/>
+                <w:b/>
+                <w:bCs/>
+                <w:sz w:val="24"/>
+                <w:szCs w:val="24"/>
+              </w:rPr>
+            </w:pPr>
+            <w:r>
+              <w:rPr>
+                <w:rFonts w:ascii="Times New Roman" w:hAnsi="Times New Roman" w:cs="Times New Roman"/>
+                <w:b/>
+                <w:bCs/>
+                <w:sz w:val="24"/>
+                <w:szCs w:val="24"/>
+              </w:rPr>
+              <w:t>Método de Pré-Processamento</w:t>
+            </w:r>
+          </w:p>
+        </w:tc>
+        <w:tc>
+          <w:tcPr>
+            <w:tcW w:w="3261" w:type="dxa"/>
+          </w:tcPr>
+          <w:p>
+            <w:pPr>
+              <w:pStyle w:val="SemEspaamento"/>
+              <w:jc w:val="center"/>
+              <w:rPr>
+                <w:rFonts w:ascii="Times New Roman" w:hAnsi="Times New Roman" w:cs="Times New Roman"/>
+                <w:b/>
+                <w:bCs/>
+                <w:sz w:val="24"/>
+                <w:szCs w:val="24"/>
+              </w:rPr>
+            </w:pPr>
+            <w:r>
+              <w:rPr>
+                <w:rFonts w:ascii="Times New Roman" w:hAnsi="Times New Roman" w:cs="Times New Roman"/>
+                <w:b/>
+                <w:bCs/>
+                <w:sz w:val="24"/>
+                <w:szCs w:val="24"/>
+              </w:rPr>
+              <w:t>Número de Camadas Escondidas Ótimo</w:t>
+            </w:r>
+          </w:p>
+        </w:tc>
+        <w:tc>
+          <w:tcPr>
+            <w:tcW w:w="1428" w:type="dxa"/>
+          </w:tcPr>
+          <w:p>
+            <w:pPr>
+              <w:pStyle w:val="SemEspaamento"/>
+              <w:jc w:val="center"/>
+              <w:rPr>
+                <w:rFonts w:ascii="Times New Roman" w:hAnsi="Times New Roman" w:cs="Times New Roman"/>
                 <w:b/>
                 <w:bCs/>
                 <w:sz w:val="24"/>
@@ -3279,7 +3022,7 @@
         </w:trPr>
         <w:tc>
           <w:tcPr>
-            <w:tcW w:w="3397" w:type="dxa"/>
+            <w:tcW w:w="2830" w:type="dxa"/>
           </w:tcPr>
           <w:p>
             <w:pPr>
@@ -3303,7 +3046,7 @@
         </w:tc>
         <w:tc>
           <w:tcPr>
-            <w:tcW w:w="2061" w:type="dxa"/>
+            <w:tcW w:w="3261" w:type="dxa"/>
           </w:tcPr>
           <w:p>
             <w:pPr>
@@ -3321,15 +3064,31 @@
                 <w:sz w:val="24"/>
                 <w:szCs w:val="24"/>
               </w:rPr>
-              <w:t>0,</w:t>
+              <w:t>37</w:t>
             </w:r>
+          </w:p>
+        </w:tc>
+        <w:tc>
+          <w:tcPr>
+            <w:tcW w:w="1428" w:type="dxa"/>
+          </w:tcPr>
+          <w:p>
+            <w:pPr>
+              <w:pStyle w:val="SemEspaamento"/>
+              <w:jc w:val="center"/>
+              <w:rPr>
+                <w:rFonts w:ascii="Times New Roman" w:hAnsi="Times New Roman" w:cs="Times New Roman"/>
+                <w:sz w:val="24"/>
+                <w:szCs w:val="24"/>
+              </w:rPr>
+            </w:pPr>
             <w:r>
               <w:rPr>
                 <w:rFonts w:ascii="Times New Roman" w:hAnsi="Times New Roman" w:cs="Times New Roman"/>
                 <w:sz w:val="24"/>
                 <w:szCs w:val="24"/>
               </w:rPr>
-              <w:t>748</w:t>
+              <w:t>0,788</w:t>
             </w:r>
           </w:p>
         </w:tc>
@@ -3340,7 +3099,7 @@
         </w:trPr>
         <w:tc>
           <w:tcPr>
-            <w:tcW w:w="3397" w:type="dxa"/>
+            <w:tcW w:w="2830" w:type="dxa"/>
           </w:tcPr>
           <w:p>
             <w:pPr>
@@ -3364,7 +3123,7 @@
         </w:tc>
         <w:tc>
           <w:tcPr>
-            <w:tcW w:w="2061" w:type="dxa"/>
+            <w:tcW w:w="3261" w:type="dxa"/>
           </w:tcPr>
           <w:p>
             <w:pPr>
@@ -3382,15 +3141,31 @@
                 <w:sz w:val="24"/>
                 <w:szCs w:val="24"/>
               </w:rPr>
-              <w:t>0,</w:t>
+              <w:t>4</w:t>
             </w:r>
+          </w:p>
+        </w:tc>
+        <w:tc>
+          <w:tcPr>
+            <w:tcW w:w="1428" w:type="dxa"/>
+          </w:tcPr>
+          <w:p>
+            <w:pPr>
+              <w:pStyle w:val="SemEspaamento"/>
+              <w:jc w:val="center"/>
+              <w:rPr>
+                <w:rFonts w:ascii="Times New Roman" w:hAnsi="Times New Roman" w:cs="Times New Roman"/>
+                <w:sz w:val="24"/>
+                <w:szCs w:val="24"/>
+              </w:rPr>
+            </w:pPr>
             <w:r>
               <w:rPr>
                 <w:rFonts w:ascii="Times New Roman" w:hAnsi="Times New Roman" w:cs="Times New Roman"/>
                 <w:sz w:val="24"/>
                 <w:szCs w:val="24"/>
               </w:rPr>
-              <w:t>746</w:t>
+              <w:t>0,792</w:t>
             </w:r>
           </w:p>
         </w:tc>
@@ -3401,7 +3176,7 @@
         </w:trPr>
         <w:tc>
           <w:tcPr>
-            <w:tcW w:w="3397" w:type="dxa"/>
+            <w:tcW w:w="2830" w:type="dxa"/>
           </w:tcPr>
           <w:p>
             <w:pPr>
@@ -3413,7 +3188,6 @@
                 <w:szCs w:val="24"/>
               </w:rPr>
             </w:pPr>
-            <w:proofErr w:type="spellStart"/>
             <w:r>
               <w:rPr>
                 <w:rFonts w:ascii="Times New Roman" w:hAnsi="Times New Roman" w:cs="Times New Roman"/>
@@ -3422,12 +3196,11 @@
               </w:rPr>
               <w:t>Tfidf</w:t>
             </w:r>
-            <w:proofErr w:type="spellEnd"/>
           </w:p>
         </w:tc>
         <w:tc>
           <w:tcPr>
-            <w:tcW w:w="2061" w:type="dxa"/>
+            <w:tcW w:w="3261" w:type="dxa"/>
           </w:tcPr>
           <w:p>
             <w:pPr>
@@ -3445,15 +3218,31 @@
                 <w:sz w:val="24"/>
                 <w:szCs w:val="24"/>
               </w:rPr>
-              <w:t>0,</w:t>
+              <w:t>64</w:t>
             </w:r>
+          </w:p>
+        </w:tc>
+        <w:tc>
+          <w:tcPr>
+            <w:tcW w:w="1428" w:type="dxa"/>
+          </w:tcPr>
+          <w:p>
+            <w:pPr>
+              <w:pStyle w:val="SemEspaamento"/>
+              <w:jc w:val="center"/>
+              <w:rPr>
+                <w:rFonts w:ascii="Times New Roman" w:hAnsi="Times New Roman" w:cs="Times New Roman"/>
+                <w:sz w:val="24"/>
+                <w:szCs w:val="24"/>
+              </w:rPr>
+            </w:pPr>
             <w:r>
               <w:rPr>
                 <w:rFonts w:ascii="Times New Roman" w:hAnsi="Times New Roman" w:cs="Times New Roman"/>
                 <w:sz w:val="24"/>
                 <w:szCs w:val="24"/>
               </w:rPr>
-              <w:t>762</w:t>
+              <w:t>0,81</w:t>
             </w:r>
           </w:p>
         </w:tc>
@@ -3503,8 +3292,6 @@
         </w:rPr>
         <w:t>CONCLUSÃO</w:t>
       </w:r>
-      <w:bookmarkStart w:id="0" w:name="_GoBack"/>
-      <w:bookmarkEnd w:id="0"/>
     </w:p>
     <w:sectPr>
       <w:pgSz w:w="11906" w:h="16838"/>

</xml_diff>